<commit_message>
commit requerimientos estudiante A
</commit_message>
<xml_diff>
--- a/docs/Requerimientos funcionales.docx
+++ b/docs/Requerimientos funcionales.docx
@@ -215,14 +215,14 @@
               <w:rPr>
                 <w:lang w:val="es-ES"/>
               </w:rPr>
-              <w:t xml:space="preserve"> y S</w:t>
+              <w:t xml:space="preserve"> y </w:t>
             </w:r>
             <w:proofErr w:type="spellStart"/>
             <w:r>
               <w:rPr>
                 <w:lang w:val="es-ES"/>
               </w:rPr>
-              <w:t>eparate</w:t>
+              <w:t>Separate</w:t>
             </w:r>
             <w:proofErr w:type="spellEnd"/>
             <w:r>
@@ -418,130 +418,90 @@
           <w:p>
             <w:pPr>
               <w:jc w:val="both"/>
-            </w:pPr>
-            <w:r>
-              <w:t>En este caso se utilizarán todas estructuras de datos aprendidas.</w:t>
-            </w:r>
-          </w:p>
+              <w:rPr>
+                <w:lang w:val="es-ES"/>
+              </w:rPr>
+            </w:pPr>
+            <w:r>
+              <w:rPr>
+                <w:lang w:val="es-ES"/>
+              </w:rPr>
+              <w:t xml:space="preserve">En este caso se utilizará un </w:t>
+            </w:r>
+            <w:proofErr w:type="spellStart"/>
+            <w:r>
+              <w:rPr>
+                <w:lang w:val="es-ES"/>
+              </w:rPr>
+              <w:t>Queue</w:t>
+            </w:r>
+            <w:proofErr w:type="spellEnd"/>
+            <w:r>
+              <w:rPr>
+                <w:lang w:val="es-ES"/>
+              </w:rPr>
+              <w:t xml:space="preserve"> para guardar los datos, este </w:t>
+            </w:r>
+            <w:proofErr w:type="spellStart"/>
+            <w:r>
+              <w:rPr>
+                <w:lang w:val="es-ES"/>
+              </w:rPr>
+              <w:t>Queue</w:t>
+            </w:r>
+            <w:proofErr w:type="spellEnd"/>
+            <w:r>
+              <w:rPr>
+                <w:lang w:val="es-ES"/>
+              </w:rPr>
+              <w:t xml:space="preserve"> se iterará en los requerimientos funcionales las diferentes estructuras que se requieran</w:t>
+            </w:r>
+          </w:p>
+        </w:tc>
+      </w:tr>
+      <w:tr>
+        <w:trPr>
+          <w:trHeight w:val="1219"/>
+        </w:trPr>
+        <w:tc>
+          <w:tcPr>
+            <w:tcW w:w="1980" w:type="dxa"/>
+          </w:tcPr>
+          <w:p>
+            <w:pPr>
+              <w:rPr>
+                <w:lang w:val="es-ES"/>
+              </w:rPr>
+            </w:pPr>
+            <w:r>
+              <w:rPr>
+                <w:lang w:val="es-ES"/>
+              </w:rPr>
+              <w:t>Complejidad Temporal y justificación:</w:t>
+            </w:r>
+          </w:p>
+        </w:tc>
+        <w:tc>
+          <w:tcPr>
+            <w:tcW w:w="6848" w:type="dxa"/>
+          </w:tcPr>
           <w:p>
             <w:pPr>
               <w:jc w:val="both"/>
             </w:pPr>
             <w:r>
-              <w:t xml:space="preserve">-El </w:t>
+              <w:t xml:space="preserve">O(n) – linear. </w:t>
+            </w:r>
+            <w:r>
+              <w:t xml:space="preserve">Agregar un elemento a una </w:t>
             </w:r>
             <w:proofErr w:type="spellStart"/>
             <w:r>
-              <w:t>MaxHeapCP</w:t>
+              <w:t>Queue</w:t>
             </w:r>
             <w:proofErr w:type="spellEnd"/>
             <w:r>
-              <w:t xml:space="preserve">&lt;Comparendo&gt; es orientado de mayor a menor por </w:t>
-            </w:r>
-            <w:proofErr w:type="spellStart"/>
-            <w:r>
-              <w:t>ObjectID</w:t>
-            </w:r>
-            <w:proofErr w:type="spellEnd"/>
-          </w:p>
-          <w:p>
-            <w:pPr>
-              <w:jc w:val="both"/>
-            </w:pPr>
-            <w:r>
-              <w:t xml:space="preserve">-la tabla de hash </w:t>
-            </w:r>
-            <w:proofErr w:type="spellStart"/>
-            <w:r>
-              <w:t>LinearProbing</w:t>
-            </w:r>
-            <w:proofErr w:type="spellEnd"/>
-            <w:r>
-              <w:t>&lt;</w:t>
-            </w:r>
-            <w:proofErr w:type="spellStart"/>
-            <w:r>
-              <w:t>String</w:t>
-            </w:r>
-            <w:proofErr w:type="spellEnd"/>
-            <w:r>
-              <w:t>, Comparendo&gt; tendrá como llave (año/mes/día) del comparendo</w:t>
-            </w:r>
-          </w:p>
-          <w:p>
-            <w:pPr>
-              <w:jc w:val="both"/>
-            </w:pPr>
-            <w:r>
-              <w:t xml:space="preserve">-la tabla de hash </w:t>
-            </w:r>
-            <w:proofErr w:type="spellStart"/>
-            <w:r>
-              <w:t>SeparateChaining</w:t>
-            </w:r>
-            <w:proofErr w:type="spellEnd"/>
-            <w:r>
-              <w:t>&lt;</w:t>
-            </w:r>
-            <w:proofErr w:type="spellStart"/>
-            <w:r>
-              <w:t>String</w:t>
-            </w:r>
-            <w:proofErr w:type="spellEnd"/>
-            <w:r>
-              <w:t>, Comparendo&gt; tendrá como llave (año/mes/día) del comparendo</w:t>
-            </w:r>
-          </w:p>
-          <w:p>
-            <w:pPr>
-              <w:jc w:val="both"/>
-              <w:rPr>
-                <w:lang w:val="es-ES"/>
-              </w:rPr>
-            </w:pPr>
-          </w:p>
-        </w:tc>
-      </w:tr>
-      <w:tr>
-        <w:trPr>
-          <w:trHeight w:val="1219"/>
-        </w:trPr>
-        <w:tc>
-          <w:tcPr>
-            <w:tcW w:w="1980" w:type="dxa"/>
-          </w:tcPr>
-          <w:p>
-            <w:pPr>
-              <w:rPr>
-                <w:lang w:val="es-ES"/>
-              </w:rPr>
-            </w:pPr>
-            <w:r>
-              <w:rPr>
-                <w:lang w:val="es-ES"/>
-              </w:rPr>
-              <w:t>Complejidad Temporal y justificación:</w:t>
-            </w:r>
-          </w:p>
-        </w:tc>
-        <w:tc>
-          <w:tcPr>
-            <w:tcW w:w="6848" w:type="dxa"/>
-          </w:tcPr>
-          <w:p>
-            <w:pPr>
-              <w:jc w:val="both"/>
-            </w:pPr>
-            <w:r>
-              <w:t xml:space="preserve">O(n) – linear. Se leerán todos los datos del archivo </w:t>
-            </w:r>
-            <w:proofErr w:type="spellStart"/>
-            <w:r>
-              <w:t>GeoJSON</w:t>
-            </w:r>
-            <w:proofErr w:type="spellEnd"/>
-            <w:r>
-              <w:t xml:space="preserve"> uno por uno y se guardaran en las estructuras, si hay N datos habrá N recorridos y su complejidad será linear.</w:t>
+              <w:t xml:space="preserve"> tiene una complejidad constante, pero como se agregan n elementos la complejidad tiene a n.</w:t>
             </w:r>
           </w:p>
         </w:tc>
@@ -817,7 +777,6 @@
               <w:rPr>
                 <w:lang w:val="es-ES"/>
               </w:rPr>
-              <w:lastRenderedPageBreak/>
               <w:t>Complejidad Temporal y justificación:</w:t>
             </w:r>
           </w:p>
@@ -892,6 +851,7 @@
               <w:rPr>
                 <w:lang w:val="es-ES"/>
               </w:rPr>
+              <w:lastRenderedPageBreak/>
               <w:t>Nombre:</w:t>
             </w:r>
           </w:p>
@@ -1121,7 +1081,13 @@
             </w:r>
             <w:proofErr w:type="spellEnd"/>
             <w:r>
-              <w:t>&lt;Comparendo&gt; con criterio de prioridad de código de infracción.</w:t>
+              <w:t xml:space="preserve">&lt;Comparendo&gt; con criterio de prioridad de </w:t>
+            </w:r>
+            <w:r>
+              <w:t>tipo de servicio y si estos son iguales se utilizará como criterio de prioridad el codigo de infracción</w:t>
+            </w:r>
+            <w:r>
+              <w:t>.</w:t>
             </w:r>
           </w:p>
         </w:tc>
@@ -1449,7 +1415,7 @@
             </w:r>
             <w:proofErr w:type="spellStart"/>
             <w:r>
-              <w:t>SeparateChaining</w:t>
+              <w:t>LinearProbing</w:t>
             </w:r>
             <w:proofErr w:type="spellEnd"/>
             <w:r>
@@ -1487,7 +1453,6 @@
               <w:rPr>
                 <w:lang w:val="es-ES"/>
               </w:rPr>
-              <w:lastRenderedPageBreak/>
               <w:t>Complejidad Temporal y justificación:</w:t>
             </w:r>
           </w:p>
@@ -1643,6 +1608,7 @@
               <w:rPr>
                 <w:lang w:val="es-ES"/>
               </w:rPr>
+              <w:lastRenderedPageBreak/>
               <w:t>Descripción:</w:t>
             </w:r>
           </w:p>
@@ -1807,35 +1773,26 @@
           </w:tcPr>
           <w:p>
             <w:r>
-              <w:t xml:space="preserve">Como aun no se conoce sobre el árbol ordenado </w:t>
+              <w:t xml:space="preserve">En este caso se utilizará un </w:t>
             </w:r>
             <w:proofErr w:type="spellStart"/>
             <w:r>
-              <w:t>Arbol</w:t>
+              <w:t>RedBlackBST</w:t>
             </w:r>
             <w:proofErr w:type="spellEnd"/>
             <w:r>
-              <w:t xml:space="preserve"> Rojo-Negro</w:t>
-            </w:r>
-            <w:r>
-              <w:t xml:space="preserve">, de momento la estructura que mejor sirve para esta implementación es </w:t>
-            </w:r>
-            <w:r>
-              <w:rPr>
-                <w:lang w:val="es-ES"/>
-              </w:rPr>
-              <w:t xml:space="preserve">Cola de prioridad </w:t>
-            </w:r>
-            <w:proofErr w:type="spellStart"/>
-            <w:r>
-              <w:rPr>
-                <w:lang w:val="es-ES"/>
-              </w:rPr>
-              <w:t>MaxHeapCP</w:t>
-            </w:r>
-            <w:proofErr w:type="spellEnd"/>
-            <w:r>
-              <w:t>&lt;Comparendo&gt; con criterio de prioridad de fecha de menor a mayor.</w:t>
+              <w:t>&lt;</w:t>
+            </w:r>
+            <w:r>
+              <w:t>Date</w:t>
+            </w:r>
+            <w:r>
+              <w:t>, Comparendo&gt;</w:t>
+            </w:r>
+          </w:p>
+          <w:p>
+            <w:r>
+              <w:t>La llave es la fecha del comparendo</w:t>
             </w:r>
           </w:p>
         </w:tc>
@@ -1877,10 +1834,27 @@
               <w:rPr>
                 <w:lang w:val="es-ES"/>
               </w:rPr>
-              <w:t xml:space="preserve">Puede que necesite recorrer toda la cola para encontrar los resultados, entonces la complejidad será </w:t>
-            </w:r>
-            <w:r>
-              <w:t>O(n) – linear.</w:t>
+              <w:t xml:space="preserve">O(2Log(N) se compara con los hijos de menor a mayor y se hace un descarte de dos en dos básicamente. Como este proceso se hace dos veces entre el limite inferior y el limite </w:t>
+            </w:r>
+            <w:proofErr w:type="gramStart"/>
+            <w:r>
+              <w:rPr>
+                <w:lang w:val="es-ES"/>
+              </w:rPr>
+              <w:t>superior  entonces</w:t>
+            </w:r>
+            <w:proofErr w:type="gramEnd"/>
+            <w:r>
+              <w:rPr>
+                <w:lang w:val="es-ES"/>
+              </w:rPr>
+              <w:t xml:space="preserve"> la </w:t>
+            </w:r>
+            <w:r>
+              <w:rPr>
+                <w:lang w:val="es-ES"/>
+              </w:rPr>
+              <w:t>complejidad resulta en 2Log(N)</w:t>
             </w:r>
           </w:p>
         </w:tc>
@@ -2153,7 +2127,6 @@
               <w:rPr>
                 <w:lang w:val="es-ES"/>
               </w:rPr>
-              <w:lastRenderedPageBreak/>
               <w:t>Complejidad Temporal y justificación:</w:t>
             </w:r>
           </w:p>
@@ -2322,6 +2295,7 @@
               <w:rPr>
                 <w:lang w:val="es-ES"/>
               </w:rPr>
+              <w:lastRenderedPageBreak/>
               <w:t>Datos de Entrada:</w:t>
             </w:r>
           </w:p>
@@ -2519,15 +2493,7 @@
               <w:rPr>
                 <w:lang w:val="es-ES"/>
               </w:rPr>
-              <w:t>de l</w:t>
-            </w:r>
-            <w:bookmarkStart w:id="0" w:name="_GoBack"/>
-            <w:bookmarkEnd w:id="0"/>
-            <w:r>
-              <w:rPr>
-                <w:lang w:val="es-ES"/>
-              </w:rPr>
-              <w:t>a hash</w:t>
+              <w:t>de la hash</w:t>
             </w:r>
             <w:proofErr w:type="gramEnd"/>
             <w:r>
@@ -2843,7 +2809,6 @@
               <w:rPr>
                 <w:lang w:val="es-ES"/>
               </w:rPr>
-              <w:lastRenderedPageBreak/>
               <w:t>Parametrización de Estructura(s) Genérica(s) de Datos a utilizar</w:t>
             </w:r>
             <w:r>
@@ -3005,6 +2970,7 @@
               <w:rPr>
                 <w:lang w:val="es-ES"/>
               </w:rPr>
+              <w:lastRenderedPageBreak/>
               <w:t>Descripción:</w:t>
             </w:r>
           </w:p>
@@ -3419,13 +3385,7 @@
               <w:jc w:val="both"/>
             </w:pPr>
             <w:r>
-              <w:t xml:space="preserve">• </w:t>
-            </w:r>
-            <w:r>
-              <w:t>Un histograma</w:t>
-            </w:r>
-            <w:r>
-              <w:t xml:space="preserve"> ASCII con el número comparendos procesados por día y el número de comparendos que están esperando. Recuerde que por día se pueden procesar manualmente máximo 1500 comparendos.</w:t>
+              <w:t>• Un histograma ASCII con el número comparendos procesados por día y el número de comparendos que están esperando. Recuerde que por día se pueden procesar manualmente máximo 1500 comparendos.</w:t>
             </w:r>
           </w:p>
         </w:tc>
@@ -3448,7 +3408,6 @@
               <w:rPr>
                 <w:lang w:val="es-ES"/>
               </w:rPr>
-              <w:lastRenderedPageBreak/>
               <w:t>Parametrización de Estructura(s) Genérica(s) de Datos a utilizar</w:t>
             </w:r>
             <w:r>
@@ -3604,6 +3563,7 @@
               <w:rPr>
                 <w:lang w:val="es-ES"/>
               </w:rPr>
+              <w:lastRenderedPageBreak/>
               <w:t>Descripción:</w:t>
             </w:r>
           </w:p>
@@ -4443,6 +4403,7 @@
   <w:style w:type="character" w:default="1" w:styleId="Fuentedeprrafopredeter">
     <w:name w:val="Default Paragraph Font"/>
     <w:uiPriority w:val="1"/>
+    <w:semiHidden/>
     <w:unhideWhenUsed/>
   </w:style>
   <w:style w:type="table" w:default="1" w:styleId="Tablanormal">

</xml_diff>